<commit_message>
Conclui modo de preparo e adiciona observação opcional à receita de bolo de cenoura
</commit_message>
<xml_diff>
--- a/bolo_cenoura.docx
+++ b/bolo_cenoura.docx
@@ -8,14 +8,7 @@
           <w:b/>
           <w:bCs/>
         </w:rPr>
-        <w:t>RECEITA</w:t>
-      </w:r>
-      <w:r>
-        <w:rPr>
-          <w:b/>
-          <w:bCs/>
-        </w:rPr>
-        <w:t>:</w:t>
+        <w:t>RECEITA:</w:t>
       </w:r>
       <w:r>
         <w:t xml:space="preserve"> Bolo de Cenoura Clássico</w:t>
@@ -90,7 +83,47 @@
       <w:r>
         <w:t>2. Em uma tigela, misture o açúcar e a farinha.</w:t>
       </w:r>
-    </w:p>
+      <w:r>
+        <w:br/>
+      </w:r>
+      <w:r>
+        <w:br/>
+        <w:t>3. Adicione a mistura líquida à tigela e mexa bem.</w:t>
+      </w:r>
+    </w:p>
+    <w:p>
+      <w:r>
+        <w:t>4. Acrescente o fermento e misture delicadamente.</w:t>
+      </w:r>
+    </w:p>
+    <w:p>
+      <w:r>
+        <w:t>5. Despeje a massa em uma forma untada e enfarinhada.</w:t>
+      </w:r>
+    </w:p>
+    <w:p>
+      <w:r>
+        <w:t>6. Asse em forno preaquecido a 180°C por cerca de 40 minutos.</w:t>
+      </w:r>
+    </w:p>
+    <w:p>
+      <w:r>
+        <w:rPr>
+          <w:b/>
+          <w:bCs/>
+        </w:rPr>
+        <w:t>OBSERVAÇÃO:</w:t>
+      </w:r>
+      <w:r>
+        <w:t xml:space="preserve"> Adicionar uma cobertura simples de chocolate após o bolo</w:t>
+      </w:r>
+    </w:p>
+    <w:p>
+      <w:r>
+        <w:t>esfriar.</w:t>
+      </w:r>
+    </w:p>
+    <w:p/>
     <w:sectPr>
       <w:pgSz w:w="11906" w:h="16838"/>
       <w:pgMar w:top="1417" w:right="1701" w:bottom="1417" w:left="1701" w:header="708" w:footer="708" w:gutter="0"/>

</xml_diff>

<commit_message>
Adiciona seção de Dicas de Preparo à receita de bolo de cenoura
</commit_message>
<xml_diff>
--- a/bolo_cenoura.docx
+++ b/bolo_cenoura.docx
@@ -121,6 +121,76 @@
     <w:p>
       <w:r>
         <w:t>esfriar.</w:t>
+      </w:r>
+      <w:r>
+        <w:br/>
+      </w:r>
+      <w:r>
+        <w:rPr>
+          <w:b/>
+          <w:bCs/>
+        </w:rPr>
+        <w:br/>
+      </w:r>
+      <w:r>
+        <w:rPr>
+          <w:b/>
+          <w:bCs/>
+        </w:rPr>
+        <w:t>DICAS DE PREPARO:</w:t>
+      </w:r>
+      <w:r>
+        <w:rPr>
+          <w:b/>
+          <w:bCs/>
+        </w:rPr>
+        <w:br/>
+      </w:r>
+      <w:r>
+        <w:rPr>
+          <w:b/>
+          <w:bCs/>
+        </w:rPr>
+        <w:br/>
+      </w:r>
+      <w:r>
+        <w:t>- Para um bolo mais fofo, peneire a farinha de trigo.</w:t>
+      </w:r>
+    </w:p>
+    <w:p>
+      <w:r>
+        <w:t>- Você pode adicionar nozes picadas à massa para um toque especial.</w:t>
+      </w:r>
+    </w:p>
+    <w:p>
+      <w:r>
+        <w:t xml:space="preserve">Utilize o comando </w:t>
+      </w:r>
+      <w:proofErr w:type="spellStart"/>
+      <w:r>
+        <w:t>Git</w:t>
+      </w:r>
+      <w:proofErr w:type="spellEnd"/>
+      <w:r>
+        <w:t xml:space="preserve"> para adicionar as alterações do arquivo bolo_cenoura.txt</w:t>
+      </w:r>
+    </w:p>
+    <w:p>
+      <w:proofErr w:type="spellStart"/>
+      <w:r>
+        <w:t>à</w:t>
+      </w:r>
+      <w:proofErr w:type="spellEnd"/>
+      <w:r>
+        <w:t xml:space="preserve"> área de </w:t>
+      </w:r>
+      <w:proofErr w:type="spellStart"/>
+      <w:r>
+        <w:t>staging</w:t>
+      </w:r>
+      <w:proofErr w:type="spellEnd"/>
+      <w:r>
+        <w:t>.</w:t>
       </w:r>
     </w:p>
     <w:p/>

</xml_diff>